<commit_message>
feat: modernize word template file
</commit_message>
<xml_diff>
--- a/templates/simple-document.docx
+++ b/templates/simple-document.docx
@@ -520,9 +520,9 @@
       <w:tblLook w:val="04A0" w:firstRow="1" w:lastRow="0" w:firstColumn="1" w:lastColumn="0" w:noHBand="0" w:noVBand="1"/>
     </w:tblPr>
     <w:tblGrid>
-      <w:gridCol w:w="3192"/>
-      <w:gridCol w:w="3192"/>
-      <w:gridCol w:w="3192"/>
+      <w:gridCol w:w="3129"/>
+      <w:gridCol w:w="3115"/>
+      <w:gridCol w:w="3116"/>
     </w:tblGrid>
     <w:tr>
       <w:tc>

</xml_diff>